<commit_message>
lots of them are done
</commit_message>
<xml_diff>
--- a/個人申請/交通大學/自傳.docx
+++ b/個人申請/交通大學/自傳.docx
@@ -2515,8 +2515,47 @@
       <w:r>
         <w:rPr>
           <w:rFonts w:hint="eastAsia"/>
-        </w:rPr>
-        <w:t>，在繁瑣的行政程序上實施起來困難重重的午餐系統即為執行力的成果。</w:t>
+          <w:kern w:val="0"/>
+        </w:rPr>
+        <w:t>，</w:t>
+      </w:r>
+      <w:r>
+        <w:rPr>
+          <w:rStyle w:val="af8"/>
+          <w:rFonts w:hint="eastAsia"/>
+          <w:kern w:val="0"/>
+        </w:rPr>
+        <w:t>午餐系統</w:t>
+      </w:r>
+      <w:r>
+        <w:rPr>
+          <w:rFonts w:hint="eastAsia"/>
+          <w:kern w:val="0"/>
+        </w:rPr>
+        <w:t>即為</w:t>
+      </w:r>
+      <w:r>
+        <w:rPr>
+          <w:rStyle w:val="af8"/>
+          <w:rFonts w:hint="eastAsia"/>
+          <w:kern w:val="0"/>
+        </w:rPr>
+        <w:t>執行力</w:t>
+      </w:r>
+      <w:r>
+        <w:rPr>
+          <w:rFonts w:hint="eastAsia"/>
+          <w:kern w:val="0"/>
+        </w:rPr>
+        <w:t>的成果</w:t>
+      </w:r>
+      <w:bookmarkStart w:id="8" w:name="_GoBack"/>
+      <w:bookmarkEnd w:id="8"/>
+      <w:r>
+        <w:rPr>
+          <w:rFonts w:hint="eastAsia"/>
+        </w:rPr>
+        <w:t>。</w:t>
       </w:r>
       <w:r>
         <w:rPr>
@@ -2616,7 +2655,7 @@
       <w:pPr>
         <w:pStyle w:val="2"/>
       </w:pPr>
-      <w:bookmarkStart w:id="8" w:name="_Toc28455713"/>
+      <w:bookmarkStart w:id="9" w:name="_Toc28455713"/>
       <w:r>
         <w:rPr>
           <w:rFonts w:hint="eastAsia"/>
@@ -2629,7 +2668,7 @@
         </w:rPr>
         <w:t>積極樂觀</w:t>
       </w:r>
-      <w:bookmarkEnd w:id="8"/>
+      <w:bookmarkEnd w:id="9"/>
     </w:p>
     <w:p>
       <w:r>
@@ -2852,8 +2891,6 @@
         </w:rPr>
         <w:t>，</w:t>
       </w:r>
-      <w:bookmarkStart w:id="9" w:name="_GoBack"/>
-      <w:bookmarkEnd w:id="9"/>
       <w:r>
         <w:rPr>
           <w:rFonts w:hint="eastAsia"/>
@@ -4619,7 +4656,7 @@
 </file>
 
 <file path=customXml/itemProps1.xml><?xml version="1.0" encoding="utf-8"?>
-<ds:datastoreItem xmlns:ds="http://schemas.openxmlformats.org/officeDocument/2006/customXml" ds:itemID="{0916DF33-33AA-4F4A-B228-F5BD969C0F9D}">
+<ds:datastoreItem xmlns:ds="http://schemas.openxmlformats.org/officeDocument/2006/customXml" ds:itemID="{5CE43FDF-2CE3-4167-8284-A202E1E8B3D7}">
   <ds:schemaRefs>
     <ds:schemaRef ds:uri="http://schemas.openxmlformats.org/officeDocument/2006/bibliography"/>
   </ds:schemaRefs>

</xml_diff>